<commit_message>
Expanded on the W function
</commit_message>
<xml_diff>
--- a/shorts-simulation-paper.docx
+++ b/shorts-simulation-paper.docx
@@ -137,7 +137,7 @@
         <w:pStyle w:val="Date"/>
       </w:pPr>
       <w:r>
-        <w:t xml:space="preserve">9/20/22</w:t>
+        <w:t xml:space="preserve">12/8/22</w:t>
       </w:r>
     </w:p>
     <w:p>
@@ -2614,13 +2614,69 @@
         <w:t xml:space="preserve"> </w:t>
       </w:r>
       <w:r>
-        <w:t xml:space="preserve">function</w:t>
-      </w:r>
+        <w:t xml:space="preserve">function, which is defined to be the multivalued inverse of the function</w:t>
+      </w:r>
+      <w:r>
+        <w:t xml:space="preserve"> </w:t>
+      </w:r>
+      <m:oMath>
+        <m:r>
+          <m:t>f</m:t>
+        </m:r>
+        <m:d>
+          <m:dPr>
+            <m:begChr m:val="("/>
+            <m:endChr m:val=")"/>
+            <m:sepChr m:val=""/>
+            <m:grow/>
+          </m:dPr>
+          <m:e>
+            <m:r>
+              <m:t>w</m:t>
+            </m:r>
+          </m:e>
+        </m:d>
+        <m:r>
+          <m:rPr>
+            <m:sty m:val="p"/>
+          </m:rPr>
+          <m:t>=</m:t>
+        </m:r>
+        <m:r>
+          <m:t>w</m:t>
+        </m:r>
+        <m:sSup>
+          <m:e>
+            <m:r>
+              <m:t>e</m:t>
+            </m:r>
+          </m:e>
+          <m:sup>
+            <m:r>
+              <m:t>w</m:t>
+            </m:r>
+          </m:sup>
+        </m:sSup>
+      </m:oMath>
       <w:r>
         <w:t xml:space="preserve"> </w:t>
       </w:r>
       <w:r>
         <w:t xml:space="preserve">(</w:t>
+      </w:r>
+      <w:hyperlink w:anchor="ref-corlessLambertWFunction1996">
+        <w:r>
+          <w:rPr>
+            <w:rStyle w:val="Hyperlink"/>
+          </w:rPr>
+          <w:t xml:space="preserve">Corless et al. 1996</w:t>
+        </w:r>
+      </w:hyperlink>
+      <w:r>
+        <w:t xml:space="preserve">;</w:t>
+      </w:r>
+      <w:r>
+        <w:t xml:space="preserve"> </w:t>
       </w:r>
       <w:hyperlink w:anchor="ref-R-LambertW">
         <w:r>
@@ -2648,7 +2704,7 @@
         </w:r>
       </w:hyperlink>
       <w:r>
-        <w:t xml:space="preserve">), in which time is the predictor and distance is the outcome variable, is commonly employed in research</w:t>
+        <w:t xml:space="preserve">, in which time is the predictor and distance is the outcome variable, is commonly employed in research</w:t>
       </w:r>
       <w:r>
         <w:t xml:space="preserve"> </w:t>
@@ -11078,6 +11134,14 @@
         </w:tc>
       </w:tr>
     </w:tbl>
+    <w:p>
+      <w:pPr>
+        <w:pStyle w:val="BodyText"/>
+      </w:pPr>
+      <w:r>
+        <w:t xml:space="preserve"> </w:t>
+      </w:r>
+    </w:p>
     <w:bookmarkStart w:id="55" w:name="tbl-ROPE-pooled"/>
     <w:p>
       <w:pPr>
@@ -12633,6 +12697,14 @@
         </w:tc>
       </w:tr>
     </w:tbl>
+    <w:p>
+      <w:pPr>
+        <w:pStyle w:val="BodyText"/>
+      </w:pPr>
+      <w:r>
+        <w:t xml:space="preserve"> </w:t>
+      </w:r>
+    </w:p>
     <w:tbl>
       <w:tblPr>
         <w:tblStyle w:val="Table"/>
@@ -14812,7 +14884,7 @@
       </w:r>
     </w:p>
     <w:bookmarkEnd w:id="80"/>
-    <w:bookmarkStart w:id="154" w:name="references"/>
+    <w:bookmarkStart w:id="156" w:name="references"/>
     <w:p>
       <w:pPr>
         <w:pStyle w:val="Heading1"/>
@@ -14821,7 +14893,7 @@
         <w:t xml:space="preserve">References</w:t>
       </w:r>
     </w:p>
-    <w:bookmarkStart w:id="153" w:name="refs"/>
+    <w:bookmarkStart w:id="155" w:name="refs"/>
     <w:bookmarkStart w:id="82" w:name="ref-Allaire_Quarto_2022"/>
     <w:p>
       <w:pPr>
@@ -15080,12 +15152,45 @@
       </w:hyperlink>
     </w:p>
     <w:bookmarkEnd w:id="94"/>
-    <w:bookmarkStart w:id="96" w:name="X3fb8cfdfda78a3ccd2e624ec1d800b92a0972bc"/>
+    <w:bookmarkStart w:id="96" w:name="ref-corlessLambertWFunction1996"/>
     <w:p>
       <w:pPr>
         <w:pStyle w:val="Bibliography"/>
       </w:pPr>
       <w:r>
+        <w:t xml:space="preserve">Corless RM, Gonnet GH, Hare DEG, Jeffrey DJ, Knuth DE. 1996. On the</w:t>
+      </w:r>
+      <w:r>
+        <w:t xml:space="preserve"> </w:t>
+      </w:r>
+      <w:r>
+        <w:t xml:space="preserve">LambertW</w:t>
+      </w:r>
+      <w:r>
+        <w:t xml:space="preserve"> </w:t>
+      </w:r>
+      <w:r>
+        <w:t xml:space="preserve">function. Adv Comput Math [Internet]. [accessed 2022 Dec 8] 5(1):329–359.</w:t>
+      </w:r>
+      <w:r>
+        <w:t xml:space="preserve"> </w:t>
+      </w:r>
+      <w:hyperlink r:id="rId95">
+        <w:r>
+          <w:rPr>
+            <w:rStyle w:val="Hyperlink"/>
+          </w:rPr>
+          <w:t xml:space="preserve">https://doi.org/10.1007/BF02124750</w:t>
+        </w:r>
+      </w:hyperlink>
+    </w:p>
+    <w:bookmarkEnd w:id="96"/>
+    <w:bookmarkStart w:id="98" w:name="X3fb8cfdfda78a3ccd2e624ec1d800b92a0972bc"/>
+    <w:p>
+      <w:pPr>
+        <w:pStyle w:val="Bibliography"/>
+      </w:pPr>
+      <w:r>
         <w:t xml:space="preserve">Edwards T, Piggott B, Banyard HG, Haff GG, Joyce C. 2020. Sprint acceleration characteristics across the</w:t>
       </w:r>
       <w:r>
@@ -15103,7 +15208,7 @@
       <w:r>
         <w:t xml:space="preserve"> </w:t>
       </w:r>
-      <w:hyperlink r:id="rId95">
+      <w:hyperlink r:id="rId97">
         <w:r>
           <w:rPr>
             <w:rStyle w:val="Hyperlink"/>
@@ -15112,8 +15217,8 @@
         </w:r>
       </w:hyperlink>
     </w:p>
-    <w:bookmarkEnd w:id="96"/>
-    <w:bookmarkStart w:id="98" w:name="ref-R-minpack.lm"/>
+    <w:bookmarkEnd w:id="98"/>
+    <w:bookmarkStart w:id="100" w:name="ref-R-minpack.lm"/>
     <w:p>
       <w:pPr>
         <w:pStyle w:val="Bibliography"/>
@@ -15124,7 +15229,7 @@
       <w:r>
         <w:t xml:space="preserve"> </w:t>
       </w:r>
-      <w:hyperlink r:id="rId97">
+      <w:hyperlink r:id="rId99">
         <w:r>
           <w:rPr>
             <w:rStyle w:val="Hyperlink"/>
@@ -15133,8 +15238,8 @@
         </w:r>
       </w:hyperlink>
     </w:p>
-    <w:bookmarkEnd w:id="98"/>
-    <w:bookmarkStart w:id="100" w:name="ref-furlanApplicabilityStandardError2018"/>
+    <w:bookmarkEnd w:id="100"/>
+    <w:bookmarkStart w:id="102" w:name="ref-furlanApplicabilityStandardError2018"/>
     <w:p>
       <w:pPr>
         <w:pStyle w:val="Bibliography"/>
@@ -15208,7 +15313,7 @@
       <w:r>
         <w:t xml:space="preserve"> </w:t>
       </w:r>
-      <w:hyperlink r:id="rId99">
+      <w:hyperlink r:id="rId101">
         <w:r>
           <w:rPr>
             <w:rStyle w:val="Hyperlink"/>
@@ -15217,8 +15322,8 @@
         </w:r>
       </w:hyperlink>
     </w:p>
-    <w:bookmarkEnd w:id="100"/>
-    <w:bookmarkStart w:id="102" w:name="ref-doi:10.1098/rspb.1927.0035"/>
+    <w:bookmarkEnd w:id="102"/>
+    <w:bookmarkStart w:id="104" w:name="ref-doi:10.1098/rspb.1927.0035"/>
     <w:p>
       <w:pPr>
         <w:pStyle w:val="Bibliography"/>
@@ -15229,7 +15334,7 @@
       <w:r>
         <w:t xml:space="preserve"> </w:t>
       </w:r>
-      <w:hyperlink r:id="rId101">
+      <w:hyperlink r:id="rId103">
         <w:r>
           <w:rPr>
             <w:rStyle w:val="Hyperlink"/>
@@ -15238,8 +15343,8 @@
         </w:r>
       </w:hyperlink>
     </w:p>
-    <w:bookmarkEnd w:id="102"/>
-    <w:bookmarkStart w:id="104" w:name="ref-R-LambertW"/>
+    <w:bookmarkEnd w:id="104"/>
+    <w:bookmarkStart w:id="106" w:name="ref-R-LambertW"/>
     <w:p>
       <w:pPr>
         <w:pStyle w:val="Bibliography"/>
@@ -15250,7 +15355,7 @@
       <w:r>
         <w:t xml:space="preserve"> </w:t>
       </w:r>
-      <w:hyperlink r:id="rId103">
+      <w:hyperlink r:id="rId105">
         <w:r>
           <w:rPr>
             <w:rStyle w:val="Hyperlink"/>
@@ -15259,8 +15364,8 @@
         </w:r>
       </w:hyperlink>
     </w:p>
-    <w:bookmarkEnd w:id="104"/>
-    <w:bookmarkStart w:id="106" w:name="X51c34a68a97c6a6d254e5eebdf120de021512e2"/>
+    <w:bookmarkEnd w:id="106"/>
+    <w:bookmarkStart w:id="108" w:name="X51c34a68a97c6a6d254e5eebdf120de021512e2"/>
     <w:p>
       <w:pPr>
         <w:pStyle w:val="Bibliography"/>
@@ -15316,7 +15421,7 @@
       <w:r>
         <w:t xml:space="preserve"> </w:t>
       </w:r>
-      <w:hyperlink r:id="rId105">
+      <w:hyperlink r:id="rId107">
         <w:r>
           <w:rPr>
             <w:rStyle w:val="Hyperlink"/>
@@ -15325,8 +15430,8 @@
         </w:r>
       </w:hyperlink>
     </w:p>
-    <w:bookmarkEnd w:id="106"/>
-    <w:bookmarkStart w:id="108" w:name="ref-haugenSprintMechanicalVariables2019"/>
+    <w:bookmarkEnd w:id="108"/>
+    <w:bookmarkStart w:id="110" w:name="ref-haugenSprintMechanicalVariables2019"/>
     <w:p>
       <w:pPr>
         <w:pStyle w:val="Bibliography"/>
@@ -15349,7 +15454,7 @@
       <w:r>
         <w:t xml:space="preserve"> </w:t>
       </w:r>
-      <w:hyperlink r:id="rId107">
+      <w:hyperlink r:id="rId109">
         <w:r>
           <w:rPr>
             <w:rStyle w:val="Hyperlink"/>
@@ -15358,8 +15463,8 @@
         </w:r>
       </w:hyperlink>
     </w:p>
-    <w:bookmarkEnd w:id="108"/>
-    <w:bookmarkStart w:id="110" w:name="ref-haugenSprintMechanicalProperties2020"/>
+    <w:bookmarkEnd w:id="110"/>
+    <w:bookmarkStart w:id="112" w:name="ref-haugenSprintMechanicalProperties2020"/>
     <w:p>
       <w:pPr>
         <w:pStyle w:val="Bibliography"/>
@@ -15370,7 +15475,7 @@
       <w:r>
         <w:t xml:space="preserve"> </w:t>
       </w:r>
-      <w:hyperlink r:id="rId109">
+      <w:hyperlink r:id="rId111">
         <w:r>
           <w:rPr>
             <w:rStyle w:val="Hyperlink"/>
@@ -15379,8 +15484,8 @@
         </w:r>
       </w:hyperlink>
     </w:p>
-    <w:bookmarkEnd w:id="110"/>
-    <w:bookmarkStart w:id="112" w:name="ref-haugenDifferenceStartImpact2012"/>
+    <w:bookmarkEnd w:id="112"/>
+    <w:bookmarkStart w:id="114" w:name="ref-haugenDifferenceStartImpact2012"/>
     <w:p>
       <w:pPr>
         <w:pStyle w:val="Bibliography"/>
@@ -15457,7 +15562,7 @@
       <w:r>
         <w:t xml:space="preserve"> </w:t>
       </w:r>
-      <w:hyperlink r:id="rId111">
+      <w:hyperlink r:id="rId113">
         <w:r>
           <w:rPr>
             <w:rStyle w:val="Hyperlink"/>
@@ -15466,8 +15571,8 @@
         </w:r>
       </w:hyperlink>
     </w:p>
-    <w:bookmarkEnd w:id="112"/>
-    <w:bookmarkStart w:id="114" w:name="ref-haugenSprintRunningPerformance2016"/>
+    <w:bookmarkEnd w:id="114"/>
+    <w:bookmarkStart w:id="116" w:name="ref-haugenSprintRunningPerformance2016"/>
     <w:p>
       <w:pPr>
         <w:pStyle w:val="Bibliography"/>
@@ -15508,7 +15613,7 @@
       <w:r>
         <w:t xml:space="preserve"> </w:t>
       </w:r>
-      <w:hyperlink r:id="rId113">
+      <w:hyperlink r:id="rId115">
         <w:r>
           <w:rPr>
             <w:rStyle w:val="Hyperlink"/>
@@ -15517,8 +15622,8 @@
         </w:r>
       </w:hyperlink>
     </w:p>
-    <w:bookmarkEnd w:id="114"/>
-    <w:bookmarkStart w:id="116" w:name="X58c269338f0a45969118b82f26d4598952ff480"/>
+    <w:bookmarkEnd w:id="116"/>
+    <w:bookmarkStart w:id="118" w:name="X58c269338f0a45969118b82f26d4598952ff480"/>
     <w:p>
       <w:pPr>
         <w:pStyle w:val="Bibliography"/>
@@ -15529,7 +15634,7 @@
       <w:r>
         <w:t xml:space="preserve"> </w:t>
       </w:r>
-      <w:hyperlink r:id="rId115">
+      <w:hyperlink r:id="rId117">
         <w:r>
           <w:rPr>
             <w:rStyle w:val="Hyperlink"/>
@@ -15538,8 +15643,8 @@
         </w:r>
       </w:hyperlink>
     </w:p>
-    <w:bookmarkEnd w:id="116"/>
-    <w:bookmarkStart w:id="117" w:name="X87b6e3e0ab837a9dc3f187ffd4719394205cfac"/>
+    <w:bookmarkEnd w:id="118"/>
+    <w:bookmarkStart w:id="119" w:name="X87b6e3e0ab837a9dc3f187ffd4719394205cfac"/>
     <w:p>
       <w:pPr>
         <w:pStyle w:val="Bibliography"/>
@@ -15578,8 +15683,8 @@
         <w:t xml:space="preserve">. [place unknown]: Mladen Jovanović, ISBN: 978-8690080359.</w:t>
       </w:r>
     </w:p>
-    <w:bookmarkEnd w:id="117"/>
-    <w:bookmarkStart w:id="119" w:name="ref-R-shorts"/>
+    <w:bookmarkEnd w:id="119"/>
+    <w:bookmarkStart w:id="121" w:name="ref-R-shorts"/>
     <w:p>
       <w:pPr>
         <w:pStyle w:val="Bibliography"/>
@@ -15590,7 +15695,7 @@
       <w:r>
         <w:t xml:space="preserve"> </w:t>
       </w:r>
-      <w:hyperlink r:id="rId118">
+      <w:hyperlink r:id="rId120">
         <w:r>
           <w:rPr>
             <w:rStyle w:val="Hyperlink"/>
@@ -15599,8 +15704,8 @@
         </w:r>
       </w:hyperlink>
     </w:p>
-    <w:bookmarkEnd w:id="119"/>
-    <w:bookmarkStart w:id="121" w:name="ref-jovanovic2022"/>
+    <w:bookmarkEnd w:id="121"/>
+    <w:bookmarkStart w:id="123" w:name="ref-jovanovic2022"/>
     <w:p>
       <w:pPr>
         <w:pStyle w:val="Bibliography"/>
@@ -15620,7 +15725,7 @@
       <w:r>
         <w:t xml:space="preserve"> </w:t>
       </w:r>
-      <w:hyperlink r:id="rId120">
+      <w:hyperlink r:id="rId122">
         <w:r>
           <w:rPr>
             <w:rStyle w:val="Hyperlink"/>
@@ -15629,8 +15734,8 @@
         </w:r>
       </w:hyperlink>
     </w:p>
-    <w:bookmarkEnd w:id="121"/>
-    <w:bookmarkStart w:id="122" w:name="ref-kruschkeDoingBayesianData2015"/>
+    <w:bookmarkEnd w:id="123"/>
+    <w:bookmarkStart w:id="124" w:name="ref-kruschkeDoingBayesianData2015"/>
     <w:p>
       <w:pPr>
         <w:pStyle w:val="Bibliography"/>
@@ -15696,8 +15801,8 @@
         <w:t xml:space="preserve">.</w:t>
       </w:r>
     </w:p>
-    <w:bookmarkEnd w:id="122"/>
-    <w:bookmarkStart w:id="124" w:name="X08b0d71b746045ae280ba20b9b4bd66d4278253"/>
+    <w:bookmarkEnd w:id="124"/>
+    <w:bookmarkStart w:id="126" w:name="X08b0d71b746045ae280ba20b9b4bd66d4278253"/>
     <w:p>
       <w:pPr>
         <w:pStyle w:val="Bibliography"/>
@@ -15729,7 +15834,7 @@
       <w:r>
         <w:t xml:space="preserve"> </w:t>
       </w:r>
-      <w:hyperlink r:id="rId123">
+      <w:hyperlink r:id="rId125">
         <w:r>
           <w:rPr>
             <w:rStyle w:val="Hyperlink"/>
@@ -15738,8 +15843,8 @@
         </w:r>
       </w:hyperlink>
     </w:p>
-    <w:bookmarkEnd w:id="124"/>
-    <w:bookmarkStart w:id="126" w:name="ref-kruschkeBayesianDataAnalysis2018"/>
+    <w:bookmarkEnd w:id="126"/>
+    <w:bookmarkStart w:id="128" w:name="ref-kruschkeBayesianDataAnalysis2018"/>
     <w:p>
       <w:pPr>
         <w:pStyle w:val="Bibliography"/>
@@ -15750,7 +15855,7 @@
       <w:r>
         <w:t xml:space="preserve"> </w:t>
       </w:r>
-      <w:hyperlink r:id="rId125">
+      <w:hyperlink r:id="rId127">
         <w:r>
           <w:rPr>
             <w:rStyle w:val="Hyperlink"/>
@@ -15759,8 +15864,8 @@
         </w:r>
       </w:hyperlink>
     </w:p>
-    <w:bookmarkEnd w:id="126"/>
-    <w:bookmarkStart w:id="128" w:name="ref-kruschkeBayesianNewStatistics2018"/>
+    <w:bookmarkEnd w:id="128"/>
+    <w:bookmarkStart w:id="130" w:name="ref-kruschkeBayesianNewStatistics2018"/>
     <w:p>
       <w:pPr>
         <w:pStyle w:val="Bibliography"/>
@@ -15804,7 +15909,7 @@
       <w:r>
         <w:t xml:space="preserve"> </w:t>
       </w:r>
-      <w:hyperlink r:id="rId127">
+      <w:hyperlink r:id="rId129">
         <w:r>
           <w:rPr>
             <w:rStyle w:val="Hyperlink"/>
@@ -15813,8 +15918,8 @@
         </w:r>
       </w:hyperlink>
     </w:p>
-    <w:bookmarkEnd w:id="128"/>
-    <w:bookmarkStart w:id="130" w:name="X11a702c183fe711be8f27283712c55ac310fdf4"/>
+    <w:bookmarkEnd w:id="130"/>
+    <w:bookmarkStart w:id="132" w:name="X11a702c183fe711be8f27283712c55ac310fdf4"/>
     <w:p>
       <w:pPr>
         <w:pStyle w:val="Bibliography"/>
@@ -15888,7 +15993,7 @@
       <w:r>
         <w:t xml:space="preserve"> </w:t>
       </w:r>
-      <w:hyperlink r:id="rId129">
+      <w:hyperlink r:id="rId131">
         <w:r>
           <w:rPr>
             <w:rStyle w:val="Hyperlink"/>
@@ -15897,8 +16002,8 @@
         </w:r>
       </w:hyperlink>
     </w:p>
-    <w:bookmarkEnd w:id="130"/>
-    <w:bookmarkStart w:id="132" w:name="ref-mangineSpeedForcePower2014"/>
+    <w:bookmarkEnd w:id="132"/>
+    <w:bookmarkStart w:id="134" w:name="ref-mangineSpeedForcePower2014"/>
     <w:p>
       <w:pPr>
         <w:pStyle w:val="Bibliography"/>
@@ -15939,7 +16044,7 @@
       <w:r>
         <w:t xml:space="preserve"> </w:t>
       </w:r>
-      <w:hyperlink r:id="rId131">
+      <w:hyperlink r:id="rId133">
         <w:r>
           <w:rPr>
             <w:rStyle w:val="Hyperlink"/>
@@ -15948,8 +16053,8 @@
         </w:r>
       </w:hyperlink>
     </w:p>
-    <w:bookmarkEnd w:id="132"/>
-    <w:bookmarkStart w:id="134" w:name="Xf9750e022297e1bf2109ff15a97f4ef96b0601c"/>
+    <w:bookmarkEnd w:id="134"/>
+    <w:bookmarkStart w:id="136" w:name="Xf9750e022297e1bf2109ff15a97f4ef96b0601c"/>
     <w:p>
       <w:pPr>
         <w:pStyle w:val="Bibliography"/>
@@ -16029,7 +16134,7 @@
       <w:r>
         <w:t xml:space="preserve"> </w:t>
       </w:r>
-      <w:hyperlink r:id="rId133">
+      <w:hyperlink r:id="rId135">
         <w:r>
           <w:rPr>
             <w:rStyle w:val="Hyperlink"/>
@@ -16038,8 +16143,8 @@
         </w:r>
       </w:hyperlink>
     </w:p>
-    <w:bookmarkEnd w:id="134"/>
-    <w:bookmarkStart w:id="136" w:name="X0c4cbe9e8656dd48ad922f5803c496b199df4e9"/>
+    <w:bookmarkEnd w:id="136"/>
+    <w:bookmarkStart w:id="138" w:name="X0c4cbe9e8656dd48ad922f5803c496b199df4e9"/>
     <w:p>
       <w:pPr>
         <w:pStyle w:val="Bibliography"/>
@@ -16086,7 +16191,7 @@
       <w:r>
         <w:t xml:space="preserve"> </w:t>
       </w:r>
-      <w:hyperlink r:id="rId135">
+      <w:hyperlink r:id="rId137">
         <w:r>
           <w:rPr>
             <w:rStyle w:val="Hyperlink"/>
@@ -16095,8 +16200,8 @@
         </w:r>
       </w:hyperlink>
     </w:p>
-    <w:bookmarkEnd w:id="136"/>
-    <w:bookmarkStart w:id="137" w:name="X41618b79c21e72ab2531fa2b596b4d4af58820d"/>
+    <w:bookmarkEnd w:id="138"/>
+    <w:bookmarkStart w:id="139" w:name="X41618b79c21e72ab2531fa2b596b4d4af58820d"/>
     <w:p>
       <w:pPr>
         <w:pStyle w:val="Bibliography"/>
@@ -16117,8 +16222,8 @@
         <w:t xml:space="preserve">acceleration force-velocity-power profiling.</w:t>
       </w:r>
     </w:p>
-    <w:bookmarkEnd w:id="137"/>
-    <w:bookmarkStart w:id="139" w:name="ref-morinSimpleMethodComputing2019"/>
+    <w:bookmarkEnd w:id="139"/>
+    <w:bookmarkStart w:id="141" w:name="ref-morinSimpleMethodComputing2019"/>
     <w:p>
       <w:pPr>
         <w:pStyle w:val="Bibliography"/>
@@ -16141,7 +16246,7 @@
       <w:r>
         <w:t xml:space="preserve"> </w:t>
       </w:r>
-      <w:hyperlink r:id="rId138">
+      <w:hyperlink r:id="rId140">
         <w:r>
           <w:rPr>
             <w:rStyle w:val="Hyperlink"/>
@@ -16150,8 +16255,8 @@
         </w:r>
       </w:hyperlink>
     </w:p>
-    <w:bookmarkEnd w:id="139"/>
-    <w:bookmarkStart w:id="140" w:name="X1975a95524d680e840cacf8c10f7854d2bf6a97"/>
+    <w:bookmarkEnd w:id="141"/>
+    <w:bookmarkStart w:id="142" w:name="X1975a95524d680e840cacf8c10f7854d2bf6a97"/>
     <w:p>
       <w:pPr>
         <w:pStyle w:val="Bibliography"/>
@@ -16178,8 +16283,8 @@
         <w:t xml:space="preserve">.</w:t>
       </w:r>
     </w:p>
-    <w:bookmarkEnd w:id="140"/>
-    <w:bookmarkStart w:id="142" w:name="ref-R-base"/>
+    <w:bookmarkEnd w:id="142"/>
+    <w:bookmarkStart w:id="144" w:name="ref-R-base"/>
     <w:p>
       <w:pPr>
         <w:pStyle w:val="Bibliography"/>
@@ -16190,7 +16295,7 @@
       <w:r>
         <w:t xml:space="preserve"> </w:t>
       </w:r>
-      <w:hyperlink r:id="rId141">
+      <w:hyperlink r:id="rId143">
         <w:r>
           <w:rPr>
             <w:rStyle w:val="Hyperlink"/>
@@ -16199,8 +16304,8 @@
         </w:r>
       </w:hyperlink>
     </w:p>
-    <w:bookmarkEnd w:id="142"/>
-    <w:bookmarkStart w:id="144" w:name="ref-samozinoSimpleMethodMeasuring2016"/>
+    <w:bookmarkEnd w:id="144"/>
+    <w:bookmarkStart w:id="146" w:name="ref-samozinoSimpleMethodMeasuring2016"/>
     <w:p>
       <w:pPr>
         <w:pStyle w:val="Bibliography"/>
@@ -16223,7 +16328,7 @@
       <w:r>
         <w:t xml:space="preserve"> </w:t>
       </w:r>
-      <w:hyperlink r:id="rId143">
+      <w:hyperlink r:id="rId145">
         <w:r>
           <w:rPr>
             <w:rStyle w:val="Hyperlink"/>
@@ -16232,8 +16337,8 @@
         </w:r>
       </w:hyperlink>
     </w:p>
-    <w:bookmarkEnd w:id="144"/>
-    <w:bookmarkStart w:id="146" w:name="X636a68a11da56e24e74db551b02c2420e7d92cd"/>
+    <w:bookmarkEnd w:id="146"/>
+    <w:bookmarkStart w:id="148" w:name="X636a68a11da56e24e74db551b02c2420e7d92cd"/>
     <w:p>
       <w:pPr>
         <w:pStyle w:val="Bibliography"/>
@@ -16244,7 +16349,7 @@
       <w:r>
         <w:t xml:space="preserve"> </w:t>
       </w:r>
-      <w:hyperlink r:id="rId145">
+      <w:hyperlink r:id="rId147">
         <w:r>
           <w:rPr>
             <w:rStyle w:val="Hyperlink"/>
@@ -16253,8 +16358,8 @@
         </w:r>
       </w:hyperlink>
     </w:p>
-    <w:bookmarkEnd w:id="146"/>
-    <w:bookmarkStart w:id="148" w:name="Xf1011dded519ee0de75fb97a2b8a911dfc18ddc"/>
+    <w:bookmarkEnd w:id="148"/>
+    <w:bookmarkStart w:id="150" w:name="Xf1011dded519ee0de75fb97a2b8a911dfc18ddc"/>
     <w:p>
       <w:pPr>
         <w:pStyle w:val="Bibliography"/>
@@ -16265,7 +16370,7 @@
       <w:r>
         <w:t xml:space="preserve"> </w:t>
       </w:r>
-      <w:hyperlink r:id="rId147">
+      <w:hyperlink r:id="rId149">
         <w:r>
           <w:rPr>
             <w:rStyle w:val="Hyperlink"/>
@@ -16274,8 +16379,8 @@
         </w:r>
       </w:hyperlink>
     </w:p>
-    <w:bookmarkEnd w:id="148"/>
-    <w:bookmarkStart w:id="150" w:name="Xc4200044e1419d2ae905af7be5d26d53e3f416c"/>
+    <w:bookmarkEnd w:id="150"/>
+    <w:bookmarkStart w:id="152" w:name="Xc4200044e1419d2ae905af7be5d26d53e3f416c"/>
     <w:p>
       <w:pPr>
         <w:pStyle w:val="Bibliography"/>
@@ -16364,7 +16469,7 @@
       <w:r>
         <w:t xml:space="preserve"> </w:t>
       </w:r>
-      <w:hyperlink r:id="rId149">
+      <w:hyperlink r:id="rId151">
         <w:r>
           <w:rPr>
             <w:rStyle w:val="Hyperlink"/>
@@ -16373,8 +16478,8 @@
         </w:r>
       </w:hyperlink>
     </w:p>
-    <w:bookmarkEnd w:id="150"/>
-    <w:bookmarkStart w:id="152" w:name="X28e7fd1011561c0e7fc0149d47b31e35b209202"/>
+    <w:bookmarkEnd w:id="152"/>
+    <w:bookmarkStart w:id="154" w:name="X28e7fd1011561c0e7fc0149d47b31e35b209202"/>
     <w:p>
       <w:pPr>
         <w:pStyle w:val="Bibliography"/>
@@ -16385,7 +16490,7 @@
       <w:r>
         <w:t xml:space="preserve"> </w:t>
       </w:r>
-      <w:hyperlink r:id="rId151">
+      <w:hyperlink r:id="rId153">
         <w:r>
           <w:rPr>
             <w:rStyle w:val="Hyperlink"/>
@@ -16394,9 +16499,9 @@
         </w:r>
       </w:hyperlink>
     </w:p>
-    <w:bookmarkEnd w:id="152"/>
-    <w:bookmarkEnd w:id="153"/>
     <w:bookmarkEnd w:id="154"/>
+    <w:bookmarkEnd w:id="155"/>
+    <w:bookmarkEnd w:id="156"/>
     <w:sectPr>
       <w:headerReference r:id="rId11" w:type="even"/>
       <w:headerReference r:id="rId10" w:type="default"/>

</xml_diff>